<commit_message>
Fix Medicare numbers in demographics table
</commit_message>
<xml_diff>
--- a/docs/Report/analysisNotes.docx
+++ b/docs/Report/analysisNotes.docx
@@ -724,12 +724,7 @@
         <w:spacing w:after="0" w:line="240" w:lineRule="auto"/>
       </w:pPr>
       <w:r>
-        <w:t>AS date must be within enrollment window (i.e., patient</w:t>
-      </w:r>
-      <w:bookmarkStart w:id="4" w:name="_GoBack"/>
-      <w:bookmarkEnd w:id="4"/>
-      <w:r>
-        <w:t xml:space="preserve"> must also be in the denominator)</w:t>
+        <w:t>AS date must be within enrollment window (i.e., patient must also be in the denominator)</w:t>
       </w:r>
     </w:p>
     <w:p>
@@ -3797,7 +3792,6 @@
             </w:tcBorders>
             <w:shd w:val="clear" w:color="DDEBF7" w:fill="DDEBF7"/>
             <w:noWrap/>
-            <w:vAlign w:val="bottom"/>
             <w:hideMark/>
           </w:tcPr>
           <w:p>
@@ -3805,20 +3799,19 @@
               <w:spacing w:after="0" w:line="240" w:lineRule="auto"/>
               <w:jc w:val="right"/>
               <w:rPr>
-                <w:rFonts w:ascii="Calibri" w:eastAsia="Times New Roman" w:hAnsi="Calibri" w:cs="Times New Roman"/>
-                <w:color w:val="000000"/>
-                <w:sz w:val="18"/>
-                <w:szCs w:val="18"/>
-              </w:rPr>
-            </w:pPr>
-            <w:r>
-              <w:rPr>
-                <w:rFonts w:ascii="Calibri" w:eastAsia="Times New Roman" w:hAnsi="Calibri" w:cs="Times New Roman"/>
-                <w:color w:val="000000"/>
-                <w:sz w:val="18"/>
-                <w:szCs w:val="18"/>
-              </w:rPr>
-              <w:t>11,699</w:t>
+                <w:rFonts w:eastAsia="Times New Roman" w:cs="Times New Roman"/>
+                <w:color w:val="000000"/>
+                <w:sz w:val="18"/>
+                <w:szCs w:val="18"/>
+              </w:rPr>
+            </w:pPr>
+            <w:r>
+              <w:rPr>
+                <w:rFonts w:cs="Arial"/>
+                <w:sz w:val="18"/>
+                <w:szCs w:val="18"/>
+              </w:rPr>
+              <w:t>4,637</w:t>
             </w:r>
           </w:p>
         </w:tc>
@@ -3833,28 +3826,26 @@
             </w:tcBorders>
             <w:shd w:val="clear" w:color="DDEBF7" w:fill="DDEBF7"/>
             <w:noWrap/>
-            <w:vAlign w:val="bottom"/>
-            <w:hideMark/>
-          </w:tcPr>
-          <w:p>
-            <w:pPr>
-              <w:spacing w:after="0" w:line="240" w:lineRule="auto"/>
-              <w:jc w:val="center"/>
-              <w:rPr>
-                <w:rFonts w:ascii="Calibri" w:eastAsia="Times New Roman" w:hAnsi="Calibri" w:cs="Times New Roman"/>
-                <w:color w:val="000000"/>
-                <w:sz w:val="18"/>
-                <w:szCs w:val="18"/>
-              </w:rPr>
-            </w:pPr>
-            <w:r>
-              <w:rPr>
-                <w:rFonts w:ascii="Calibri" w:eastAsia="Times New Roman" w:hAnsi="Calibri" w:cs="Times New Roman"/>
-                <w:color w:val="000000"/>
-                <w:sz w:val="18"/>
-                <w:szCs w:val="18"/>
-              </w:rPr>
-              <w:t>58.7 (14.3)</w:t>
+            <w:hideMark/>
+          </w:tcPr>
+          <w:p>
+            <w:pPr>
+              <w:spacing w:after="0" w:line="240" w:lineRule="auto"/>
+              <w:jc w:val="center"/>
+              <w:rPr>
+                <w:rFonts w:eastAsia="Times New Roman" w:cs="Times New Roman"/>
+                <w:color w:val="000000"/>
+                <w:sz w:val="18"/>
+                <w:szCs w:val="18"/>
+              </w:rPr>
+            </w:pPr>
+            <w:r>
+              <w:rPr>
+                <w:rFonts w:cs="Arial"/>
+                <w:sz w:val="18"/>
+                <w:szCs w:val="18"/>
+              </w:rPr>
+              <w:t>71.9 (5.8)</w:t>
             </w:r>
           </w:p>
         </w:tc>
@@ -3869,28 +3860,26 @@
             </w:tcBorders>
             <w:shd w:val="clear" w:color="DDEBF7" w:fill="DDEBF7"/>
             <w:noWrap/>
-            <w:vAlign w:val="bottom"/>
-            <w:hideMark/>
-          </w:tcPr>
-          <w:p>
-            <w:pPr>
-              <w:spacing w:after="0" w:line="240" w:lineRule="auto"/>
-              <w:jc w:val="center"/>
-              <w:rPr>
-                <w:rFonts w:ascii="Calibri" w:eastAsia="Times New Roman" w:hAnsi="Calibri" w:cs="Times New Roman"/>
-                <w:color w:val="000000"/>
-                <w:sz w:val="18"/>
-                <w:szCs w:val="18"/>
-              </w:rPr>
-            </w:pPr>
-            <w:r>
-              <w:rPr>
-                <w:rFonts w:ascii="Calibri" w:eastAsia="Times New Roman" w:hAnsi="Calibri" w:cs="Times New Roman"/>
-                <w:color w:val="000000"/>
-                <w:sz w:val="18"/>
-                <w:szCs w:val="18"/>
-              </w:rPr>
-              <w:t>37.1% (n = 4,340)</w:t>
+            <w:hideMark/>
+          </w:tcPr>
+          <w:p>
+            <w:pPr>
+              <w:spacing w:after="0" w:line="240" w:lineRule="auto"/>
+              <w:jc w:val="center"/>
+              <w:rPr>
+                <w:rFonts w:eastAsia="Times New Roman" w:cs="Times New Roman"/>
+                <w:color w:val="000000"/>
+                <w:sz w:val="18"/>
+                <w:szCs w:val="18"/>
+              </w:rPr>
+            </w:pPr>
+            <w:r>
+              <w:rPr>
+                <w:rFonts w:cs="Arial"/>
+                <w:sz w:val="18"/>
+                <w:szCs w:val="18"/>
+              </w:rPr>
+              <w:t>38.8% (n = 1,801)</w:t>
             </w:r>
           </w:p>
         </w:tc>
@@ -4938,7 +4927,6 @@
             </w:tcBorders>
             <w:shd w:val="clear" w:color="DDEBF7" w:fill="DDEBF7"/>
             <w:noWrap/>
-            <w:vAlign w:val="bottom"/>
             <w:hideMark/>
           </w:tcPr>
           <w:p>
@@ -4946,20 +4934,19 @@
               <w:spacing w:after="0" w:line="240" w:lineRule="auto"/>
               <w:jc w:val="right"/>
               <w:rPr>
-                <w:rFonts w:ascii="Calibri" w:eastAsia="Times New Roman" w:hAnsi="Calibri" w:cs="Times New Roman"/>
-                <w:color w:val="000000"/>
-                <w:sz w:val="18"/>
-                <w:szCs w:val="18"/>
-              </w:rPr>
-            </w:pPr>
-            <w:r>
-              <w:rPr>
-                <w:rFonts w:ascii="Calibri" w:eastAsia="Times New Roman" w:hAnsi="Calibri" w:cs="Times New Roman"/>
-                <w:color w:val="000000"/>
-                <w:sz w:val="18"/>
-                <w:szCs w:val="18"/>
-              </w:rPr>
-              <w:t>6,690</w:t>
+                <w:rFonts w:eastAsia="Times New Roman" w:cs="Times New Roman"/>
+                <w:color w:val="000000"/>
+                <w:sz w:val="18"/>
+                <w:szCs w:val="18"/>
+              </w:rPr>
+            </w:pPr>
+            <w:r>
+              <w:rPr>
+                <w:rFonts w:cs="Arial"/>
+                <w:sz w:val="18"/>
+                <w:szCs w:val="18"/>
+              </w:rPr>
+              <w:t>2,666</w:t>
             </w:r>
           </w:p>
         </w:tc>
@@ -4974,28 +4961,26 @@
             </w:tcBorders>
             <w:shd w:val="clear" w:color="DDEBF7" w:fill="DDEBF7"/>
             <w:noWrap/>
-            <w:vAlign w:val="bottom"/>
-            <w:hideMark/>
-          </w:tcPr>
-          <w:p>
-            <w:pPr>
-              <w:spacing w:after="0" w:line="240" w:lineRule="auto"/>
-              <w:jc w:val="center"/>
-              <w:rPr>
-                <w:rFonts w:ascii="Calibri" w:eastAsia="Times New Roman" w:hAnsi="Calibri" w:cs="Times New Roman"/>
-                <w:color w:val="000000"/>
-                <w:sz w:val="18"/>
-                <w:szCs w:val="18"/>
-              </w:rPr>
-            </w:pPr>
-            <w:r>
-              <w:rPr>
-                <w:rFonts w:ascii="Calibri" w:eastAsia="Times New Roman" w:hAnsi="Calibri" w:cs="Times New Roman"/>
-                <w:color w:val="000000"/>
-                <w:sz w:val="18"/>
-                <w:szCs w:val="18"/>
-              </w:rPr>
-              <w:t>58.4 (14.6)</w:t>
+            <w:hideMark/>
+          </w:tcPr>
+          <w:p>
+            <w:pPr>
+              <w:spacing w:after="0" w:line="240" w:lineRule="auto"/>
+              <w:jc w:val="center"/>
+              <w:rPr>
+                <w:rFonts w:eastAsia="Times New Roman" w:cs="Times New Roman"/>
+                <w:color w:val="000000"/>
+                <w:sz w:val="18"/>
+                <w:szCs w:val="18"/>
+              </w:rPr>
+            </w:pPr>
+            <w:r>
+              <w:rPr>
+                <w:rFonts w:cs="Arial"/>
+                <w:sz w:val="18"/>
+                <w:szCs w:val="18"/>
+              </w:rPr>
+              <w:t>72.3 (5.8)</w:t>
             </w:r>
           </w:p>
         </w:tc>
@@ -5010,28 +4995,26 @@
             </w:tcBorders>
             <w:shd w:val="clear" w:color="DDEBF7" w:fill="DDEBF7"/>
             <w:noWrap/>
-            <w:vAlign w:val="bottom"/>
-            <w:hideMark/>
-          </w:tcPr>
-          <w:p>
-            <w:pPr>
-              <w:spacing w:after="0" w:line="240" w:lineRule="auto"/>
-              <w:jc w:val="center"/>
-              <w:rPr>
-                <w:rFonts w:ascii="Calibri" w:eastAsia="Times New Roman" w:hAnsi="Calibri" w:cs="Times New Roman"/>
-                <w:color w:val="000000"/>
-                <w:sz w:val="18"/>
-                <w:szCs w:val="18"/>
-              </w:rPr>
-            </w:pPr>
-            <w:r>
-              <w:rPr>
-                <w:rFonts w:ascii="Calibri" w:eastAsia="Times New Roman" w:hAnsi="Calibri" w:cs="Times New Roman"/>
-                <w:color w:val="000000"/>
-                <w:sz w:val="18"/>
-                <w:szCs w:val="18"/>
-              </w:rPr>
-              <w:t>38.1% (n = 2,549)</w:t>
+            <w:hideMark/>
+          </w:tcPr>
+          <w:p>
+            <w:pPr>
+              <w:spacing w:after="0" w:line="240" w:lineRule="auto"/>
+              <w:jc w:val="center"/>
+              <w:rPr>
+                <w:rFonts w:eastAsia="Times New Roman" w:cs="Times New Roman"/>
+                <w:color w:val="000000"/>
+                <w:sz w:val="18"/>
+                <w:szCs w:val="18"/>
+              </w:rPr>
+            </w:pPr>
+            <w:r>
+              <w:rPr>
+                <w:rFonts w:cs="Arial"/>
+                <w:sz w:val="18"/>
+                <w:szCs w:val="18"/>
+              </w:rPr>
+              <w:t>40.8% (n = 1,087)</w:t>
             </w:r>
           </w:p>
         </w:tc>
@@ -5990,6 +5973,8 @@
             </w:r>
           </w:p>
         </w:tc>
+        <w:bookmarkStart w:id="4" w:name="_GoBack"/>
+        <w:bookmarkEnd w:id="4"/>
       </w:tr>
       <w:tr>
         <w:trPr>

</xml_diff>

<commit_message>
Update tables to use stabilized IPTW
</commit_message>
<xml_diff>
--- a/docs/Report/analysisNotes.docx
+++ b/docs/Report/analysisNotes.docx
@@ -12,7 +12,7 @@
     </w:p>
     <w:p>
       <w:r>
-        <w:t>Tuesday, June 05, 2018</w:t>
+        <w:t>Friday, June 15, 2018</w:t>
       </w:r>
     </w:p>
     <w:p>
@@ -5973,8 +5973,6 @@
             </w:r>
           </w:p>
         </w:tc>
-        <w:bookmarkStart w:id="4" w:name="_GoBack"/>
-        <w:bookmarkEnd w:id="4"/>
       </w:tr>
       <w:tr>
         <w:trPr>
@@ -18248,7 +18246,24 @@
         <w:spacing w:after="0" w:line="240" w:lineRule="auto"/>
       </w:pPr>
       <w:r>
-        <w:t>Weighted using IPTW and adjusted for 6-month prednisone equivalent daily dose</w:t>
+        <w:t xml:space="preserve">Weighted using </w:t>
+      </w:r>
+      <w:commentRangeStart w:id="4"/>
+      <w:r>
+        <w:t xml:space="preserve">stabilized </w:t>
+      </w:r>
+      <w:r>
+        <w:t xml:space="preserve">IPTW </w:t>
+      </w:r>
+      <w:commentRangeEnd w:id="4"/>
+      <w:r>
+        <w:rPr>
+          <w:rStyle w:val="CommentReference"/>
+        </w:rPr>
+        <w:commentReference w:id="4"/>
+      </w:r>
+      <w:r>
+        <w:t>and adjusted for 6-month prednisone equivalent daily dose</w:t>
       </w:r>
     </w:p>
     <w:p>
@@ -18307,10 +18322,11 @@
     <w:tbl>
       <w:tblPr>
         <w:tblW w:w="0" w:type="auto"/>
+        <w:tblInd w:w="5" w:type="dxa"/>
         <w:tblLook w:val="04A0" w:firstRow="1" w:lastRow="0" w:firstColumn="1" w:lastColumn="0" w:noHBand="0" w:noVBand="1"/>
       </w:tblPr>
       <w:tblGrid>
-        <w:gridCol w:w="2072"/>
+        <w:gridCol w:w="1987"/>
         <w:gridCol w:w="2339"/>
         <w:gridCol w:w="1078"/>
         <w:gridCol w:w="626"/>
@@ -18320,9 +18336,6 @@
         <w:gridCol w:w="1600"/>
       </w:tblGrid>
       <w:tr>
-        <w:trPr>
-          <w:trHeight w:val="20"/>
-        </w:trPr>
         <w:tc>
           <w:tcPr>
             <w:tcW w:w="0" w:type="auto"/>
@@ -18652,9 +18665,6 @@
         </w:tc>
       </w:tr>
       <w:tr>
-        <w:trPr>
-          <w:trHeight w:val="20"/>
-        </w:trPr>
         <w:tc>
           <w:tcPr>
             <w:tcW w:w="0" w:type="auto"/>
@@ -18864,7 +18874,7 @@
                 <w:sz w:val="18"/>
                 <w:szCs w:val="18"/>
               </w:rPr>
-              <w:t>14.05</w:t>
+              <w:t>13.80</w:t>
             </w:r>
           </w:p>
         </w:tc>
@@ -18900,7 +18910,7 @@
                 <w:sz w:val="18"/>
                 <w:szCs w:val="18"/>
               </w:rPr>
-              <w:t>1.79</w:t>
+              <w:t>1.76</w:t>
             </w:r>
           </w:p>
         </w:tc>
@@ -18936,15 +18946,12 @@
                 <w:sz w:val="18"/>
                 <w:szCs w:val="18"/>
               </w:rPr>
-              <w:t>110.17</w:t>
+              <w:t>108.13</w:t>
             </w:r>
           </w:p>
         </w:tc>
       </w:tr>
       <w:tr>
-        <w:trPr>
-          <w:trHeight w:val="20"/>
-        </w:trPr>
         <w:tc>
           <w:tcPr>
             <w:tcW w:w="0" w:type="auto"/>
@@ -18976,7 +18983,7 @@
                 <w:sz w:val="18"/>
                 <w:szCs w:val="18"/>
               </w:rPr>
-              <w:t>Clinical vertebral fracture</w:t>
+              <w:t>Hospitalized infection</w:t>
             </w:r>
           </w:p>
         </w:tc>
@@ -19011,7 +19018,7 @@
                 <w:sz w:val="18"/>
                 <w:szCs w:val="18"/>
               </w:rPr>
-              <w:t>TNF vs DMARD</w:t>
+              <w:t>TNF vs NSAID or no exposure</w:t>
             </w:r>
           </w:p>
         </w:tc>
@@ -19039,17 +19046,15 @@
                 <w:szCs w:val="18"/>
               </w:rPr>
             </w:pPr>
-            <w:proofErr w:type="spellStart"/>
-            <w:r>
-              <w:rPr>
-                <w:rFonts w:eastAsia="Times New Roman" w:cs="Times New Roman"/>
-                <w:color w:val="000000"/>
-                <w:sz w:val="18"/>
-                <w:szCs w:val="18"/>
-              </w:rPr>
-              <w:t>Marketscan</w:t>
-            </w:r>
-            <w:proofErr w:type="spellEnd"/>
+            <w:r>
+              <w:rPr>
+                <w:rFonts w:eastAsia="Times New Roman" w:cs="Times New Roman"/>
+                <w:color w:val="000000"/>
+                <w:sz w:val="18"/>
+                <w:szCs w:val="18"/>
+              </w:rPr>
+              <w:t>MPCD</w:t>
+            </w:r>
           </w:p>
         </w:tc>
         <w:tc>
@@ -19084,7 +19089,7 @@
                 <w:sz w:val="18"/>
                 <w:szCs w:val="18"/>
               </w:rPr>
-              <w:t>2,814</w:t>
+              <w:t>537</w:t>
             </w:r>
           </w:p>
         </w:tc>
@@ -19120,7 +19125,7 @@
                 <w:sz w:val="18"/>
                 <w:szCs w:val="18"/>
               </w:rPr>
-              <w:t>708</w:t>
+              <w:t>663</w:t>
             </w:r>
           </w:p>
         </w:tc>
@@ -19156,7 +19161,7 @@
                 <w:sz w:val="18"/>
                 <w:szCs w:val="18"/>
               </w:rPr>
-              <w:t>7.89</w:t>
+              <w:t>3.66</w:t>
             </w:r>
           </w:p>
         </w:tc>
@@ -19192,7 +19197,7 @@
                 <w:sz w:val="18"/>
                 <w:szCs w:val="18"/>
               </w:rPr>
-              <w:t>1.00</w:t>
+              <w:t>1.61</w:t>
             </w:r>
           </w:p>
         </w:tc>
@@ -19228,15 +19233,12 @@
                 <w:sz w:val="18"/>
                 <w:szCs w:val="18"/>
               </w:rPr>
-              <w:t>62.11</w:t>
+              <w:t>8.36</w:t>
             </w:r>
           </w:p>
         </w:tc>
       </w:tr>
       <w:tr>
-        <w:trPr>
-          <w:trHeight w:val="20"/>
-        </w:trPr>
         <w:tc>
           <w:tcPr>
             <w:tcW w:w="0" w:type="auto"/>
@@ -19268,7 +19270,7 @@
                 <w:sz w:val="18"/>
                 <w:szCs w:val="18"/>
               </w:rPr>
-              <w:t>Hospitalized infection</w:t>
+              <w:t>Psoriatic arthritis</w:t>
             </w:r>
           </w:p>
         </w:tc>
@@ -19374,7 +19376,7 @@
                 <w:sz w:val="18"/>
                 <w:szCs w:val="18"/>
               </w:rPr>
-              <w:t>537</w:t>
+              <w:t>519</w:t>
             </w:r>
           </w:p>
         </w:tc>
@@ -19410,7 +19412,7 @@
                 <w:sz w:val="18"/>
                 <w:szCs w:val="18"/>
               </w:rPr>
-              <w:t>663</w:t>
+              <w:t>656</w:t>
             </w:r>
           </w:p>
         </w:tc>
@@ -19446,7 +19448,7 @@
                 <w:sz w:val="18"/>
                 <w:szCs w:val="18"/>
               </w:rPr>
-              <w:t>3.66</w:t>
+              <w:t>3.24</w:t>
             </w:r>
           </w:p>
         </w:tc>
@@ -19482,7 +19484,7 @@
                 <w:sz w:val="18"/>
                 <w:szCs w:val="18"/>
               </w:rPr>
-              <w:t>1.61</w:t>
+              <w:t>1.07</w:t>
             </w:r>
           </w:p>
         </w:tc>
@@ -19518,15 +19520,12 @@
                 <w:sz w:val="18"/>
                 <w:szCs w:val="18"/>
               </w:rPr>
-              <w:t>8.35</w:t>
+              <w:t>9.80</w:t>
             </w:r>
           </w:p>
         </w:tc>
       </w:tr>
       <w:tr>
-        <w:trPr>
-          <w:trHeight w:val="20"/>
-        </w:trPr>
         <w:tc>
           <w:tcPr>
             <w:tcW w:w="0" w:type="auto"/>
@@ -19593,7 +19592,7 @@
                 <w:sz w:val="18"/>
                 <w:szCs w:val="18"/>
               </w:rPr>
-              <w:t>TNF vs NSAID or no exposure</w:t>
+              <w:t>TNF vs DMARD</w:t>
             </w:r>
           </w:p>
         </w:tc>
@@ -19628,7 +19627,7 @@
                 <w:sz w:val="18"/>
                 <w:szCs w:val="18"/>
               </w:rPr>
-              <w:t>MPCD</w:t>
+              <w:t>Medicare</w:t>
             </w:r>
           </w:p>
         </w:tc>
@@ -19664,7 +19663,7 @@
                 <w:sz w:val="18"/>
                 <w:szCs w:val="18"/>
               </w:rPr>
-              <w:t>519</w:t>
+              <w:t>669</w:t>
             </w:r>
           </w:p>
         </w:tc>
@@ -19700,7 +19699,7 @@
                 <w:sz w:val="18"/>
                 <w:szCs w:val="18"/>
               </w:rPr>
-              <w:t>656</w:t>
+              <w:t>503</w:t>
             </w:r>
           </w:p>
         </w:tc>
@@ -19736,7 +19735,7 @@
                 <w:sz w:val="18"/>
                 <w:szCs w:val="18"/>
               </w:rPr>
-              <w:t>3.26</w:t>
+              <w:t>2.70</w:t>
             </w:r>
           </w:p>
         </w:tc>
@@ -19772,7 +19771,7 @@
                 <w:sz w:val="18"/>
                 <w:szCs w:val="18"/>
               </w:rPr>
-              <w:t>1.08</w:t>
+              <w:t>1.19</w:t>
             </w:r>
           </w:p>
         </w:tc>
@@ -19808,15 +19807,12 @@
                 <w:sz w:val="18"/>
                 <w:szCs w:val="18"/>
               </w:rPr>
-              <w:t>9.82</w:t>
+              <w:t>6.12</w:t>
             </w:r>
           </w:p>
         </w:tc>
       </w:tr>
       <w:tr>
-        <w:trPr>
-          <w:trHeight w:val="20"/>
-        </w:trPr>
         <w:tc>
           <w:tcPr>
             <w:tcW w:w="0" w:type="auto"/>
@@ -19848,7 +19844,7 @@
                 <w:sz w:val="18"/>
                 <w:szCs w:val="18"/>
               </w:rPr>
-              <w:t>Psoriatic arthritis</w:t>
+              <w:t>Uveitis</w:t>
             </w:r>
           </w:p>
         </w:tc>
@@ -19954,7 +19950,7 @@
                 <w:sz w:val="18"/>
                 <w:szCs w:val="18"/>
               </w:rPr>
-              <w:t>669</w:t>
+              <w:t>667</w:t>
             </w:r>
           </w:p>
         </w:tc>
@@ -19990,7 +19986,7 @@
                 <w:sz w:val="18"/>
                 <w:szCs w:val="18"/>
               </w:rPr>
-              <w:t>503</w:t>
+              <w:t>507</w:t>
             </w:r>
           </w:p>
         </w:tc>
@@ -20026,7 +20022,7 @@
                 <w:sz w:val="18"/>
                 <w:szCs w:val="18"/>
               </w:rPr>
-              <w:t>2.67</w:t>
+              <w:t>2.01</w:t>
             </w:r>
           </w:p>
         </w:tc>
@@ -20062,7 +20058,7 @@
                 <w:sz w:val="18"/>
                 <w:szCs w:val="18"/>
               </w:rPr>
-              <w:t>1.18</w:t>
+              <w:t>1.07</w:t>
             </w:r>
           </w:p>
         </w:tc>
@@ -20098,15 +20094,12 @@
                 <w:sz w:val="18"/>
                 <w:szCs w:val="18"/>
               </w:rPr>
-              <w:t>6.03</w:t>
+              <w:t>3.78</w:t>
             </w:r>
           </w:p>
         </w:tc>
       </w:tr>
       <w:tr>
-        <w:trPr>
-          <w:trHeight w:val="20"/>
-        </w:trPr>
         <w:tc>
           <w:tcPr>
             <w:tcW w:w="0" w:type="auto"/>
@@ -20318,7 +20311,7 @@
                 <w:sz w:val="18"/>
                 <w:szCs w:val="18"/>
               </w:rPr>
-              <w:t>2.02</w:t>
+              <w:t>2.00</w:t>
             </w:r>
           </w:p>
         </w:tc>
@@ -20354,7 +20347,7 @@
                 <w:sz w:val="18"/>
                 <w:szCs w:val="18"/>
               </w:rPr>
-              <w:t>1.29</w:t>
+              <w:t>1.28</w:t>
             </w:r>
           </w:p>
         </w:tc>
@@ -20390,15 +20383,12 @@
                 <w:sz w:val="18"/>
                 <w:szCs w:val="18"/>
               </w:rPr>
-              <w:t>3.17</w:t>
+              <w:t>3.14</w:t>
             </w:r>
           </w:p>
         </w:tc>
       </w:tr>
       <w:tr>
-        <w:trPr>
-          <w:trHeight w:val="20"/>
-        </w:trPr>
         <w:tc>
           <w:tcPr>
             <w:tcW w:w="0" w:type="auto"/>
@@ -20430,7 +20420,7 @@
                 <w:sz w:val="18"/>
                 <w:szCs w:val="18"/>
               </w:rPr>
-              <w:t>Uveitis</w:t>
+              <w:t>Ulcerative Colitis</w:t>
             </w:r>
           </w:p>
         </w:tc>
@@ -20465,7 +20455,7 @@
                 <w:sz w:val="18"/>
                 <w:szCs w:val="18"/>
               </w:rPr>
-              <w:t>TNF vs DMARD</w:t>
+              <w:t>TNF vs NSAID or no exposure</w:t>
             </w:r>
           </w:p>
         </w:tc>
@@ -20536,7 +20526,7 @@
                 <w:sz w:val="18"/>
                 <w:szCs w:val="18"/>
               </w:rPr>
-              <w:t>667</w:t>
+              <w:t>680</w:t>
             </w:r>
           </w:p>
         </w:tc>
@@ -20572,7 +20562,7 @@
                 <w:sz w:val="18"/>
                 <w:szCs w:val="18"/>
               </w:rPr>
-              <w:t>507</w:t>
+              <w:t>1,900</w:t>
             </w:r>
           </w:p>
         </w:tc>
@@ -20608,7 +20598,7 @@
                 <w:sz w:val="18"/>
                 <w:szCs w:val="18"/>
               </w:rPr>
-              <w:t>2.01</w:t>
+              <w:t>1.86</w:t>
             </w:r>
           </w:p>
         </w:tc>
@@ -20644,7 +20634,7 @@
                 <w:sz w:val="18"/>
                 <w:szCs w:val="18"/>
               </w:rPr>
-              <w:t>1.07</w:t>
+              <w:t>1.05</w:t>
             </w:r>
           </w:p>
         </w:tc>
@@ -20680,15 +20670,12 @@
                 <w:sz w:val="18"/>
                 <w:szCs w:val="18"/>
               </w:rPr>
-              <w:t>3.77</w:t>
+              <w:t>3.31</w:t>
             </w:r>
           </w:p>
         </w:tc>
       </w:tr>
       <w:tr>
-        <w:trPr>
-          <w:trHeight w:val="20"/>
-        </w:trPr>
         <w:tc>
           <w:tcPr>
             <w:tcW w:w="0" w:type="auto"/>
@@ -20720,7 +20707,7 @@
                 <w:sz w:val="18"/>
                 <w:szCs w:val="18"/>
               </w:rPr>
-              <w:t>Ulcerative Colitis</w:t>
+              <w:t>Psoriatic arthritis</w:t>
             </w:r>
           </w:p>
         </w:tc>
@@ -20826,7 +20813,7 @@
                 <w:sz w:val="18"/>
                 <w:szCs w:val="18"/>
               </w:rPr>
-              <w:t>680</w:t>
+              <w:t>669</w:t>
             </w:r>
           </w:p>
         </w:tc>
@@ -20862,7 +20849,7 @@
                 <w:sz w:val="18"/>
                 <w:szCs w:val="18"/>
               </w:rPr>
-              <w:t>1,900</w:t>
+              <w:t>1,883</w:t>
             </w:r>
           </w:p>
         </w:tc>
@@ -20898,7 +20885,7 @@
                 <w:sz w:val="18"/>
                 <w:szCs w:val="18"/>
               </w:rPr>
-              <w:t>1.88</w:t>
+              <w:t>1.85</w:t>
             </w:r>
           </w:p>
         </w:tc>
@@ -20934,7 +20921,7 @@
                 <w:sz w:val="18"/>
                 <w:szCs w:val="18"/>
               </w:rPr>
-              <w:t>1.06</w:t>
+              <w:t>1.11</w:t>
             </w:r>
           </w:p>
         </w:tc>
@@ -20970,15 +20957,12 @@
                 <w:sz w:val="18"/>
                 <w:szCs w:val="18"/>
               </w:rPr>
-              <w:t>3.34</w:t>
+              <w:t>3.09</w:t>
             </w:r>
           </w:p>
         </w:tc>
       </w:tr>
       <w:tr>
-        <w:trPr>
-          <w:trHeight w:val="20"/>
-        </w:trPr>
         <w:tc>
           <w:tcPr>
             <w:tcW w:w="0" w:type="auto"/>
@@ -21010,7 +20994,27 @@
                 <w:sz w:val="18"/>
                 <w:szCs w:val="18"/>
               </w:rPr>
-              <w:t>Psoriatic arthritis</w:t>
+              <w:t xml:space="preserve">Cauda </w:t>
+            </w:r>
+            <w:proofErr w:type="spellStart"/>
+            <w:r>
+              <w:rPr>
+                <w:rFonts w:eastAsia="Times New Roman" w:cs="Times New Roman"/>
+                <w:color w:val="000000"/>
+                <w:sz w:val="18"/>
+                <w:szCs w:val="18"/>
+              </w:rPr>
+              <w:t>Equina</w:t>
+            </w:r>
+            <w:proofErr w:type="spellEnd"/>
+            <w:r>
+              <w:rPr>
+                <w:rFonts w:eastAsia="Times New Roman" w:cs="Times New Roman"/>
+                <w:color w:val="000000"/>
+                <w:sz w:val="18"/>
+                <w:szCs w:val="18"/>
+              </w:rPr>
+              <w:t xml:space="preserve"> syndrome</w:t>
             </w:r>
           </w:p>
         </w:tc>
@@ -21045,7 +21049,7 @@
                 <w:sz w:val="18"/>
                 <w:szCs w:val="18"/>
               </w:rPr>
-              <w:t>TNF vs NSAID or no exposure</w:t>
+              <w:t>TNF vs DMARD</w:t>
             </w:r>
           </w:p>
         </w:tc>
@@ -21080,7 +21084,7 @@
                 <w:sz w:val="18"/>
                 <w:szCs w:val="18"/>
               </w:rPr>
-              <w:t>Medicare</w:t>
+              <w:t>MPCD</w:t>
             </w:r>
           </w:p>
         </w:tc>
@@ -21116,7 +21120,7 @@
                 <w:sz w:val="18"/>
                 <w:szCs w:val="18"/>
               </w:rPr>
-              <w:t>669</w:t>
+              <w:t>537</w:t>
             </w:r>
           </w:p>
         </w:tc>
@@ -21152,7 +21156,7 @@
                 <w:sz w:val="18"/>
                 <w:szCs w:val="18"/>
               </w:rPr>
-              <w:t>1,883</w:t>
+              <w:t>139</w:t>
             </w:r>
           </w:p>
         </w:tc>
@@ -21188,7 +21192,7 @@
                 <w:sz w:val="18"/>
                 <w:szCs w:val="18"/>
               </w:rPr>
-              <w:t>1.87</w:t>
+              <w:t>0.84</w:t>
             </w:r>
           </w:p>
         </w:tc>
@@ -21224,7 +21228,7 @@
                 <w:sz w:val="18"/>
                 <w:szCs w:val="18"/>
               </w:rPr>
-              <w:t>1.13</w:t>
+              <w:t>0.84</w:t>
             </w:r>
           </w:p>
         </w:tc>
@@ -21260,15 +21264,12 @@
                 <w:sz w:val="18"/>
                 <w:szCs w:val="18"/>
               </w:rPr>
-              <w:t>3.12</w:t>
+              <w:t>0.84</w:t>
             </w:r>
           </w:p>
         </w:tc>
       </w:tr>
       <w:tr>
-        <w:trPr>
-          <w:trHeight w:val="20"/>
-        </w:trPr>
         <w:tc>
           <w:tcPr>
             <w:tcW w:w="0" w:type="auto"/>
@@ -21300,7 +21301,7 @@
                 <w:sz w:val="18"/>
                 <w:szCs w:val="18"/>
               </w:rPr>
-              <w:t>Interstitial lung disease</w:t>
+              <w:t>Solid Cancer</w:t>
             </w:r>
           </w:p>
         </w:tc>
@@ -21335,7 +21336,7 @@
                 <w:sz w:val="18"/>
                 <w:szCs w:val="18"/>
               </w:rPr>
-              <w:t>TNF vs DMARD</w:t>
+              <w:t>TNF vs NSAID or no exposure</w:t>
             </w:r>
           </w:p>
         </w:tc>
@@ -21370,7 +21371,7 @@
                 <w:sz w:val="18"/>
                 <w:szCs w:val="18"/>
               </w:rPr>
-              <w:t>MPCD</w:t>
+              <w:t>Medicare</w:t>
             </w:r>
           </w:p>
         </w:tc>
@@ -21406,7 +21407,7 @@
                 <w:sz w:val="18"/>
                 <w:szCs w:val="18"/>
               </w:rPr>
-              <w:t>537</w:t>
+              <w:t>647</w:t>
             </w:r>
           </w:p>
         </w:tc>
@@ -21442,7 +21443,7 @@
                 <w:sz w:val="18"/>
                 <w:szCs w:val="18"/>
               </w:rPr>
-              <w:t>139</w:t>
+              <w:t>1,814</w:t>
             </w:r>
           </w:p>
         </w:tc>
@@ -21478,7 +21479,7 @@
                 <w:sz w:val="18"/>
                 <w:szCs w:val="18"/>
               </w:rPr>
-              <w:t>1.80</w:t>
+              <w:t>0.75</w:t>
             </w:r>
           </w:p>
         </w:tc>
@@ -21514,7 +21515,7 @@
                 <w:sz w:val="18"/>
                 <w:szCs w:val="18"/>
               </w:rPr>
-              <w:t>1.28</w:t>
+              <w:t>0.56</w:t>
             </w:r>
           </w:p>
         </w:tc>
@@ -21550,15 +21551,12 @@
                 <w:sz w:val="18"/>
                 <w:szCs w:val="18"/>
               </w:rPr>
-              <w:t>2.53</w:t>
+              <w:t>1.00</w:t>
             </w:r>
           </w:p>
         </w:tc>
       </w:tr>
       <w:tr>
-        <w:trPr>
-          <w:trHeight w:val="20"/>
-        </w:trPr>
         <w:tc>
           <w:tcPr>
             <w:tcW w:w="0" w:type="auto"/>
@@ -21590,7 +21588,7 @@
                 <w:sz w:val="18"/>
                 <w:szCs w:val="18"/>
               </w:rPr>
-              <w:t>Interstitial lung disease</w:t>
+              <w:t>Solid Cancer</w:t>
             </w:r>
           </w:p>
         </w:tc>
@@ -21696,7 +21694,7 @@
                 <w:sz w:val="18"/>
                 <w:szCs w:val="18"/>
               </w:rPr>
-              <w:t>537</w:t>
+              <w:t>530</w:t>
             </w:r>
           </w:p>
         </w:tc>
@@ -21732,7 +21730,7 @@
                 <w:sz w:val="18"/>
                 <w:szCs w:val="18"/>
               </w:rPr>
-              <w:t>663</w:t>
+              <w:t>658</w:t>
             </w:r>
           </w:p>
         </w:tc>
@@ -21768,7 +21766,7 @@
                 <w:sz w:val="18"/>
                 <w:szCs w:val="18"/>
               </w:rPr>
-              <w:t>1.52</w:t>
+              <w:t>0.38</w:t>
             </w:r>
           </w:p>
         </w:tc>
@@ -21804,7 +21802,7 @@
                 <w:sz w:val="18"/>
                 <w:szCs w:val="18"/>
               </w:rPr>
-              <w:t>1.23</w:t>
+              <w:t>0.17</w:t>
             </w:r>
           </w:p>
         </w:tc>
@@ -21840,15 +21838,12 @@
                 <w:sz w:val="18"/>
                 <w:szCs w:val="18"/>
               </w:rPr>
-              <w:t>1.87</w:t>
+              <w:t>0.84</w:t>
             </w:r>
           </w:p>
         </w:tc>
       </w:tr>
       <w:tr>
-        <w:trPr>
-          <w:trHeight w:val="20"/>
-        </w:trPr>
         <w:tc>
           <w:tcPr>
             <w:tcW w:w="0" w:type="auto"/>
@@ -21880,7 +21875,7 @@
                 <w:sz w:val="18"/>
                 <w:szCs w:val="18"/>
               </w:rPr>
-              <w:t>Solid Cancer</w:t>
+              <w:t>Hematologic Cancer</w:t>
             </w:r>
           </w:p>
         </w:tc>
@@ -21943,15 +21938,17 @@
                 <w:szCs w:val="18"/>
               </w:rPr>
             </w:pPr>
-            <w:r>
-              <w:rPr>
-                <w:rFonts w:eastAsia="Times New Roman" w:cs="Times New Roman"/>
-                <w:color w:val="000000"/>
-                <w:sz w:val="18"/>
-                <w:szCs w:val="18"/>
-              </w:rPr>
-              <w:t>MPCD</w:t>
-            </w:r>
+            <w:proofErr w:type="spellStart"/>
+            <w:r>
+              <w:rPr>
+                <w:rFonts w:eastAsia="Times New Roman" w:cs="Times New Roman"/>
+                <w:color w:val="000000"/>
+                <w:sz w:val="18"/>
+                <w:szCs w:val="18"/>
+              </w:rPr>
+              <w:t>Marketscan</w:t>
+            </w:r>
+            <w:proofErr w:type="spellEnd"/>
           </w:p>
         </w:tc>
         <w:tc>
@@ -21986,7 +21983,7 @@
                 <w:sz w:val="18"/>
                 <w:szCs w:val="18"/>
               </w:rPr>
-              <w:t>530</w:t>
+              <w:t>2,817</w:t>
             </w:r>
           </w:p>
         </w:tc>
@@ -22022,7 +22019,7 @@
                 <w:sz w:val="18"/>
                 <w:szCs w:val="18"/>
               </w:rPr>
-              <w:t>658</w:t>
+              <w:t>2,648</w:t>
             </w:r>
           </w:p>
         </w:tc>
@@ -22058,7 +22055,7 @@
                 <w:sz w:val="18"/>
                 <w:szCs w:val="18"/>
               </w:rPr>
-              <w:t>0.38</w:t>
+              <w:t>0.22</w:t>
             </w:r>
           </w:p>
         </w:tc>
@@ -22094,7 +22091,7 @@
                 <w:sz w:val="18"/>
                 <w:szCs w:val="18"/>
               </w:rPr>
-              <w:t>0.17</w:t>
+              <w:t>0.07</w:t>
             </w:r>
           </w:p>
         </w:tc>
@@ -22130,15 +22127,12 @@
                 <w:sz w:val="18"/>
                 <w:szCs w:val="18"/>
               </w:rPr>
-              <w:t>0.84</w:t>
+              <w:t>0.71</w:t>
             </w:r>
           </w:p>
         </w:tc>
       </w:tr>
       <w:tr>
-        <w:trPr>
-          <w:trHeight w:val="20"/>
-        </w:trPr>
         <w:tc>
           <w:tcPr>
             <w:tcW w:w="0" w:type="auto"/>
@@ -22205,7 +22199,7 @@
                 <w:sz w:val="18"/>
                 <w:szCs w:val="18"/>
               </w:rPr>
-              <w:t>TNF vs NSAID or no exposure</w:t>
+              <w:t>TNF vs DMARD</w:t>
             </w:r>
           </w:p>
         </w:tc>
@@ -22314,7 +22308,7 @@
                 <w:sz w:val="18"/>
                 <w:szCs w:val="18"/>
               </w:rPr>
-              <w:t>2,648</w:t>
+              <w:t>708</w:t>
             </w:r>
           </w:p>
         </w:tc>
@@ -22350,7 +22344,7 @@
                 <w:sz w:val="18"/>
                 <w:szCs w:val="18"/>
               </w:rPr>
-              <w:t>0.23</w:t>
+              <w:t>0.20</w:t>
             </w:r>
           </w:p>
         </w:tc>
@@ -22386,7 +22380,7 @@
                 <w:sz w:val="18"/>
                 <w:szCs w:val="18"/>
               </w:rPr>
-              <w:t>0.07</w:t>
+              <w:t>0.05</w:t>
             </w:r>
           </w:p>
         </w:tc>
@@ -22422,15 +22416,12 @@
                 <w:sz w:val="18"/>
                 <w:szCs w:val="18"/>
               </w:rPr>
-              <w:t>0.72</w:t>
+              <w:t>0.74</w:t>
             </w:r>
           </w:p>
         </w:tc>
       </w:tr>
       <w:tr>
-        <w:trPr>
-          <w:trHeight w:val="20"/>
-        </w:trPr>
         <w:tc>
           <w:tcPr>
             <w:tcW w:w="0" w:type="auto"/>
@@ -22462,7 +22453,7 @@
                 <w:sz w:val="18"/>
                 <w:szCs w:val="18"/>
               </w:rPr>
-              <w:t>Hematologic Cancer</w:t>
+              <w:t>Conduction Block</w:t>
             </w:r>
           </w:p>
         </w:tc>
@@ -22497,7 +22488,7 @@
                 <w:sz w:val="18"/>
                 <w:szCs w:val="18"/>
               </w:rPr>
-              <w:t>TNF vs DMARD</w:t>
+              <w:t>TNF vs NSAID or no exposure</w:t>
             </w:r>
           </w:p>
         </w:tc>
@@ -22525,17 +22516,15 @@
                 <w:szCs w:val="18"/>
               </w:rPr>
             </w:pPr>
-            <w:proofErr w:type="spellStart"/>
-            <w:r>
-              <w:rPr>
-                <w:rFonts w:eastAsia="Times New Roman" w:cs="Times New Roman"/>
-                <w:color w:val="000000"/>
-                <w:sz w:val="18"/>
-                <w:szCs w:val="18"/>
-              </w:rPr>
-              <w:t>Marketscan</w:t>
-            </w:r>
-            <w:proofErr w:type="spellEnd"/>
+            <w:r>
+              <w:rPr>
+                <w:rFonts w:eastAsia="Times New Roman" w:cs="Times New Roman"/>
+                <w:color w:val="000000"/>
+                <w:sz w:val="18"/>
+                <w:szCs w:val="18"/>
+              </w:rPr>
+              <w:t>MPCD</w:t>
+            </w:r>
           </w:p>
         </w:tc>
         <w:tc>
@@ -22570,7 +22559,7 @@
                 <w:sz w:val="18"/>
                 <w:szCs w:val="18"/>
               </w:rPr>
-              <w:t>2,817</w:t>
+              <w:t>537</w:t>
             </w:r>
           </w:p>
         </w:tc>
@@ -22606,7 +22595,7 @@
                 <w:sz w:val="18"/>
                 <w:szCs w:val="18"/>
               </w:rPr>
-              <w:t>708</w:t>
+              <w:t>663</w:t>
             </w:r>
           </w:p>
         </w:tc>
@@ -22642,7 +22631,7 @@
                 <w:sz w:val="18"/>
                 <w:szCs w:val="18"/>
               </w:rPr>
-              <w:t>0.20</w:t>
+              <w:t>0.18</w:t>
             </w:r>
           </w:p>
         </w:tc>
@@ -22678,7 +22667,7 @@
                 <w:sz w:val="18"/>
                 <w:szCs w:val="18"/>
               </w:rPr>
-              <w:t>0.05</w:t>
+              <w:t>0.04</w:t>
             </w:r>
           </w:p>
         </w:tc>
@@ -22714,297 +22703,7 @@
                 <w:sz w:val="18"/>
                 <w:szCs w:val="18"/>
               </w:rPr>
-              <w:t>0.75</w:t>
-            </w:r>
-          </w:p>
-        </w:tc>
-      </w:tr>
-      <w:tr>
-        <w:trPr>
-          <w:trHeight w:val="20"/>
-        </w:trPr>
-        <w:tc>
-          <w:tcPr>
-            <w:tcW w:w="0" w:type="auto"/>
-            <w:tcBorders>
-              <w:top w:val="single" w:sz="4" w:space="0" w:color="9BC2E6"/>
-              <w:left w:val="nil"/>
-              <w:bottom w:val="single" w:sz="4" w:space="0" w:color="9BC2E6"/>
-              <w:right w:val="nil"/>
-            </w:tcBorders>
-            <w:shd w:val="clear" w:color="DDEBF7" w:fill="DDEBF7"/>
-            <w:noWrap/>
-            <w:vAlign w:val="bottom"/>
-            <w:hideMark/>
-          </w:tcPr>
-          <w:p>
-            <w:pPr>
-              <w:spacing w:after="0" w:line="240" w:lineRule="auto"/>
-              <w:rPr>
-                <w:rFonts w:eastAsia="Times New Roman" w:cs="Times New Roman"/>
-                <w:color w:val="000000"/>
-                <w:sz w:val="18"/>
-                <w:szCs w:val="18"/>
-              </w:rPr>
-            </w:pPr>
-            <w:r>
-              <w:rPr>
-                <w:rFonts w:eastAsia="Times New Roman" w:cs="Times New Roman"/>
-                <w:color w:val="000000"/>
-                <w:sz w:val="18"/>
-                <w:szCs w:val="18"/>
-              </w:rPr>
-              <w:t>Conduction Block</w:t>
-            </w:r>
-          </w:p>
-        </w:tc>
-        <w:tc>
-          <w:tcPr>
-            <w:tcW w:w="0" w:type="auto"/>
-            <w:tcBorders>
-              <w:top w:val="single" w:sz="4" w:space="0" w:color="9BC2E6"/>
-              <w:left w:val="nil"/>
-              <w:bottom w:val="single" w:sz="4" w:space="0" w:color="9BC2E6"/>
-              <w:right w:val="nil"/>
-            </w:tcBorders>
-            <w:shd w:val="clear" w:color="DDEBF7" w:fill="DDEBF7"/>
-            <w:noWrap/>
-            <w:vAlign w:val="bottom"/>
-            <w:hideMark/>
-          </w:tcPr>
-          <w:p>
-            <w:pPr>
-              <w:spacing w:after="0" w:line="240" w:lineRule="auto"/>
-              <w:rPr>
-                <w:rFonts w:eastAsia="Times New Roman" w:cs="Times New Roman"/>
-                <w:color w:val="000000"/>
-                <w:sz w:val="18"/>
-                <w:szCs w:val="18"/>
-              </w:rPr>
-            </w:pPr>
-            <w:r>
-              <w:rPr>
-                <w:rFonts w:eastAsia="Times New Roman" w:cs="Times New Roman"/>
-                <w:color w:val="000000"/>
-                <w:sz w:val="18"/>
-                <w:szCs w:val="18"/>
-              </w:rPr>
-              <w:t>TNF vs NSAID or no exposure</w:t>
-            </w:r>
-          </w:p>
-        </w:tc>
-        <w:tc>
-          <w:tcPr>
-            <w:tcW w:w="0" w:type="auto"/>
-            <w:tcBorders>
-              <w:top w:val="single" w:sz="4" w:space="0" w:color="9BC2E6"/>
-              <w:left w:val="nil"/>
-              <w:bottom w:val="single" w:sz="4" w:space="0" w:color="9BC2E6"/>
-              <w:right w:val="nil"/>
-            </w:tcBorders>
-            <w:shd w:val="clear" w:color="DDEBF7" w:fill="DDEBF7"/>
-            <w:noWrap/>
-            <w:vAlign w:val="bottom"/>
-            <w:hideMark/>
-          </w:tcPr>
-          <w:p>
-            <w:pPr>
-              <w:spacing w:after="0" w:line="240" w:lineRule="auto"/>
-              <w:rPr>
-                <w:rFonts w:eastAsia="Times New Roman" w:cs="Times New Roman"/>
-                <w:color w:val="000000"/>
-                <w:sz w:val="18"/>
-                <w:szCs w:val="18"/>
-              </w:rPr>
-            </w:pPr>
-            <w:r>
-              <w:rPr>
-                <w:rFonts w:eastAsia="Times New Roman" w:cs="Times New Roman"/>
-                <w:color w:val="000000"/>
-                <w:sz w:val="18"/>
-                <w:szCs w:val="18"/>
-              </w:rPr>
-              <w:t>MPCD</w:t>
-            </w:r>
-          </w:p>
-        </w:tc>
-        <w:tc>
-          <w:tcPr>
-            <w:tcW w:w="0" w:type="auto"/>
-            <w:tcBorders>
-              <w:top w:val="single" w:sz="4" w:space="0" w:color="9BC2E6"/>
-              <w:left w:val="nil"/>
-              <w:bottom w:val="single" w:sz="4" w:space="0" w:color="9BC2E6"/>
-              <w:right w:val="nil"/>
-            </w:tcBorders>
-            <w:shd w:val="clear" w:color="DDEBF7" w:fill="DDEBF7"/>
-            <w:noWrap/>
-            <w:vAlign w:val="bottom"/>
-            <w:hideMark/>
-          </w:tcPr>
-          <w:p>
-            <w:pPr>
-              <w:spacing w:after="0" w:line="240" w:lineRule="auto"/>
-              <w:jc w:val="center"/>
-              <w:rPr>
-                <w:rFonts w:eastAsia="Times New Roman" w:cs="Times New Roman"/>
-                <w:color w:val="000000"/>
-                <w:sz w:val="18"/>
-                <w:szCs w:val="18"/>
-              </w:rPr>
-            </w:pPr>
-            <w:r>
-              <w:rPr>
-                <w:rFonts w:eastAsia="Times New Roman" w:cs="Times New Roman"/>
-                <w:color w:val="000000"/>
-                <w:sz w:val="18"/>
-                <w:szCs w:val="18"/>
-              </w:rPr>
-              <w:t>537</w:t>
-            </w:r>
-          </w:p>
-        </w:tc>
-        <w:tc>
-          <w:tcPr>
-            <w:tcW w:w="0" w:type="auto"/>
-            <w:tcBorders>
-              <w:top w:val="single" w:sz="4" w:space="0" w:color="9BC2E6"/>
-              <w:left w:val="nil"/>
-              <w:bottom w:val="single" w:sz="4" w:space="0" w:color="9BC2E6"/>
-              <w:right w:val="nil"/>
-            </w:tcBorders>
-            <w:shd w:val="clear" w:color="DDEBF7" w:fill="DDEBF7"/>
-            <w:noWrap/>
-            <w:vAlign w:val="bottom"/>
-            <w:hideMark/>
-          </w:tcPr>
-          <w:p>
-            <w:pPr>
-              <w:spacing w:after="0" w:line="240" w:lineRule="auto"/>
-              <w:jc w:val="center"/>
-              <w:rPr>
-                <w:rFonts w:eastAsia="Times New Roman" w:cs="Times New Roman"/>
-                <w:color w:val="000000"/>
-                <w:sz w:val="18"/>
-                <w:szCs w:val="18"/>
-              </w:rPr>
-            </w:pPr>
-            <w:r>
-              <w:rPr>
-                <w:rFonts w:eastAsia="Times New Roman" w:cs="Times New Roman"/>
-                <w:color w:val="000000"/>
-                <w:sz w:val="18"/>
-                <w:szCs w:val="18"/>
-              </w:rPr>
-              <w:t>663</w:t>
-            </w:r>
-          </w:p>
-        </w:tc>
-        <w:tc>
-          <w:tcPr>
-            <w:tcW w:w="0" w:type="auto"/>
-            <w:tcBorders>
-              <w:top w:val="single" w:sz="4" w:space="0" w:color="9BC2E6"/>
-              <w:left w:val="nil"/>
-              <w:bottom w:val="single" w:sz="4" w:space="0" w:color="9BC2E6"/>
-              <w:right w:val="nil"/>
-            </w:tcBorders>
-            <w:shd w:val="clear" w:color="DDEBF7" w:fill="DDEBF7"/>
-            <w:noWrap/>
-            <w:vAlign w:val="bottom"/>
-            <w:hideMark/>
-          </w:tcPr>
-          <w:p>
-            <w:pPr>
-              <w:spacing w:after="0" w:line="240" w:lineRule="auto"/>
-              <w:jc w:val="center"/>
-              <w:rPr>
-                <w:rFonts w:eastAsia="Times New Roman" w:cs="Times New Roman"/>
-                <w:color w:val="000000"/>
-                <w:sz w:val="18"/>
-                <w:szCs w:val="18"/>
-              </w:rPr>
-            </w:pPr>
-            <w:r>
-              <w:rPr>
-                <w:rFonts w:eastAsia="Times New Roman" w:cs="Times New Roman"/>
-                <w:color w:val="000000"/>
-                <w:sz w:val="18"/>
-                <w:szCs w:val="18"/>
-              </w:rPr>
-              <w:t>0.18</w:t>
-            </w:r>
-          </w:p>
-        </w:tc>
-        <w:tc>
-          <w:tcPr>
-            <w:tcW w:w="0" w:type="auto"/>
-            <w:tcBorders>
-              <w:top w:val="single" w:sz="4" w:space="0" w:color="9BC2E6"/>
-              <w:left w:val="nil"/>
-              <w:bottom w:val="single" w:sz="4" w:space="0" w:color="9BC2E6"/>
-              <w:right w:val="nil"/>
-            </w:tcBorders>
-            <w:shd w:val="clear" w:color="DDEBF7" w:fill="DDEBF7"/>
-            <w:noWrap/>
-            <w:vAlign w:val="bottom"/>
-            <w:hideMark/>
-          </w:tcPr>
-          <w:p>
-            <w:pPr>
-              <w:spacing w:after="0" w:line="240" w:lineRule="auto"/>
-              <w:jc w:val="center"/>
-              <w:rPr>
-                <w:rFonts w:eastAsia="Times New Roman" w:cs="Times New Roman"/>
-                <w:color w:val="000000"/>
-                <w:sz w:val="18"/>
-                <w:szCs w:val="18"/>
-              </w:rPr>
-            </w:pPr>
-            <w:r>
-              <w:rPr>
-                <w:rFonts w:eastAsia="Times New Roman" w:cs="Times New Roman"/>
-                <w:color w:val="000000"/>
-                <w:sz w:val="18"/>
-                <w:szCs w:val="18"/>
-              </w:rPr>
-              <w:t>0.04</w:t>
-            </w:r>
-          </w:p>
-        </w:tc>
-        <w:tc>
-          <w:tcPr>
-            <w:tcW w:w="0" w:type="auto"/>
-            <w:tcBorders>
-              <w:top w:val="single" w:sz="4" w:space="0" w:color="9BC2E6"/>
-              <w:left w:val="nil"/>
-              <w:bottom w:val="single" w:sz="4" w:space="0" w:color="9BC2E6"/>
-              <w:right w:val="nil"/>
-            </w:tcBorders>
-            <w:shd w:val="clear" w:color="DDEBF7" w:fill="DDEBF7"/>
-            <w:noWrap/>
-            <w:vAlign w:val="bottom"/>
-            <w:hideMark/>
-          </w:tcPr>
-          <w:p>
-            <w:pPr>
-              <w:spacing w:after="0" w:line="240" w:lineRule="auto"/>
-              <w:jc w:val="center"/>
-              <w:rPr>
-                <w:rFonts w:eastAsia="Times New Roman" w:cs="Times New Roman"/>
-                <w:color w:val="000000"/>
-                <w:sz w:val="18"/>
-                <w:szCs w:val="18"/>
-              </w:rPr>
-            </w:pPr>
-            <w:r>
-              <w:rPr>
-                <w:rFonts w:eastAsia="Times New Roman" w:cs="Times New Roman"/>
-                <w:color w:val="000000"/>
-                <w:sz w:val="18"/>
-                <w:szCs w:val="18"/>
-              </w:rPr>
-              <w:t>0.87</w:t>
+              <w:t>0.86</w:t>
             </w:r>
           </w:p>
         </w:tc>
@@ -23104,6 +22803,33 @@
       </w:r>
     </w:p>
   </w:comment>
+  <w:comment w:id="4" w:author="Benjamin Chan" w:date="2018-06-15T09:30:00Z" w:initials="BC">
+    <w:p>
+      <w:pPr>
+        <w:pStyle w:val="CommentText"/>
+      </w:pPr>
+      <w:r>
+        <w:rPr>
+          <w:rStyle w:val="CommentReference"/>
+        </w:rPr>
+        <w:annotationRef/>
+      </w:r>
+      <w:r>
+        <w:t xml:space="preserve">Earlier versions used </w:t>
+      </w:r>
+      <w:r>
+        <w:t>non-stab</w:t>
+      </w:r>
+      <w:r>
+        <w:t>i</w:t>
+      </w:r>
+      <w:bookmarkStart w:id="5" w:name="_GoBack"/>
+      <w:bookmarkEnd w:id="5"/>
+      <w:r>
+        <w:t>lized IPTW. In the protocol, we said we would use trimmed/stabilized IPTW.</w:t>
+      </w:r>
+    </w:p>
+  </w:comment>
 </w:comments>
 </file>
 
@@ -23113,6 +22839,7 @@
   <w15:commentEx w15:paraId="6DDDE3A0" w15:done="0"/>
   <w15:commentEx w15:paraId="7472737F" w15:done="0"/>
   <w15:commentEx w15:paraId="5E865481" w15:done="1"/>
+  <w15:commentEx w15:paraId="79CF12AC" w15:done="0"/>
 </w15:commentsEx>
 </file>
 

</xml_diff>

<commit_message>
Update analysisNotes.docx to use "spondyloarthritis" term
</commit_message>
<xml_diff>
--- a/docs/Report/analysisNotes.docx
+++ b/docs/Report/analysisNotes.docx
@@ -22,6 +22,34 @@
       <w:r>
         <w:t>AS case definition</w:t>
       </w:r>
+    </w:p>
+    <w:p>
+      <w:pPr>
+        <w:pStyle w:val="ListParagraph"/>
+        <w:numPr>
+          <w:ilvl w:val="0"/>
+          <w:numId w:val="8"/>
+        </w:numPr>
+        <w:rPr>
+          <w:ins w:id="0" w:author="Benjamin Chan" w:date="2018-06-26T09:36:00Z"/>
+        </w:rPr>
+      </w:pPr>
+      <w:ins w:id="1" w:author="Benjamin Chan" w:date="2018-06-26T09:36:00Z">
+        <w:r>
+          <w:t xml:space="preserve">Change case definition to </w:t>
+        </w:r>
+        <w:proofErr w:type="spellStart"/>
+        <w:r>
+          <w:rPr>
+            <w:b/>
+          </w:rPr>
+          <w:t>spondyloarthritis</w:t>
+        </w:r>
+        <w:proofErr w:type="spellEnd"/>
+        <w:r>
+          <w:t xml:space="preserve"> (720.xx)</w:t>
+        </w:r>
+      </w:ins>
     </w:p>
     <w:p>
       <w:pPr>
@@ -72,6 +100,8 @@
       <w:r>
         <w:t>year</w:t>
       </w:r>
+      <w:bookmarkStart w:id="2" w:name="_GoBack"/>
+      <w:bookmarkEnd w:id="2"/>
     </w:p>
     <w:p>
       <w:pPr>
@@ -129,12 +159,12 @@
       <w:r>
         <w:t>At least 2 diagnosis codes of 720.</w:t>
       </w:r>
-      <w:del w:id="0" w:author="Benjamin Chan" w:date="2018-06-25T15:08:00Z">
+      <w:del w:id="3" w:author="Benjamin Chan" w:date="2018-06-25T15:08:00Z">
         <w:r>
           <w:delText>0</w:delText>
         </w:r>
       </w:del>
-      <w:ins w:id="1" w:author="Benjamin Chan" w:date="2018-06-25T15:08:00Z">
+      <w:ins w:id="4" w:author="Benjamin Chan" w:date="2018-06-25T15:08:00Z">
         <w:r>
           <w:t>xx</w:t>
         </w:r>
@@ -217,14 +247,9 @@
         </w:numPr>
         <w:spacing w:after="0" w:line="240" w:lineRule="auto"/>
       </w:pPr>
-      <w:del w:id="2" w:author="Benjamin Chan" w:date="2018-06-25T15:08:00Z">
+      <w:del w:id="5" w:author="Benjamin Chan" w:date="2018-06-25T15:08:00Z">
         <w:r>
-          <w:delText>We also considered broadening the scope o</w:delText>
-        </w:r>
-        <w:bookmarkStart w:id="3" w:name="_GoBack"/>
-        <w:bookmarkEnd w:id="3"/>
-        <w:r>
-          <w:delText>f ICD-9 diagnosis codes to 720.xx (at least two codes); but also considered this to be not specific</w:delText>
+          <w:delText>We also considered broadening the scope of ICD-9 diagnosis codes to 720.xx (at least two codes); but also considered this to be not specific</w:delText>
         </w:r>
       </w:del>
     </w:p>
@@ -362,7 +387,15 @@
         </w:numPr>
       </w:pPr>
       <w:r>
-        <w:t>Model estimation performed separately for the 3 data sources: MPCD, Marketscan, and Medicare</w:t>
+        <w:t xml:space="preserve">Model estimation performed separately for the 3 data sources: MPCD, </w:t>
+      </w:r>
+      <w:proofErr w:type="spellStart"/>
+      <w:r>
+        <w:t>Marketscan</w:t>
+      </w:r>
+      <w:proofErr w:type="spellEnd"/>
+      <w:r>
+        <w:t>, and Medicare</w:t>
       </w:r>
     </w:p>
     <w:p>
@@ -401,6 +434,7 @@
         </w:numPr>
       </w:pPr>
       <w:r>
+        <w:lastRenderedPageBreak/>
         <w:t>T</w:t>
       </w:r>
       <w:r>
@@ -430,7 +464,6 @@
         <w:pStyle w:val="Heading1"/>
       </w:pPr>
       <w:r>
-        <w:lastRenderedPageBreak/>
         <w:t>Incident outcome modeling</w:t>
       </w:r>
     </w:p>
@@ -658,12 +691,12 @@
       <w:r>
         <w:t>At least 2 diagnosis codes of 720.</w:t>
       </w:r>
-      <w:del w:id="4" w:author="Benjamin Chan" w:date="2018-06-25T15:15:00Z">
+      <w:del w:id="6" w:author="Benjamin Chan" w:date="2018-06-25T15:15:00Z">
         <w:r>
           <w:delText>0</w:delText>
         </w:r>
       </w:del>
-      <w:ins w:id="5" w:author="Benjamin Chan" w:date="2018-06-25T15:15:00Z">
+      <w:ins w:id="7" w:author="Benjamin Chan" w:date="2018-06-25T15:15:00Z">
         <w:r>
           <w:t>xx</w:t>
         </w:r>
@@ -902,6 +935,7 @@
                 <w:szCs w:val="18"/>
               </w:rPr>
             </w:pPr>
+            <w:proofErr w:type="spellStart"/>
             <w:r>
               <w:rPr>
                 <w:rFonts w:eastAsia="Times New Roman" w:cs="Times New Roman"/>
@@ -913,6 +947,7 @@
               </w:rPr>
               <w:t>numerEstimated</w:t>
             </w:r>
+            <w:proofErr w:type="spellEnd"/>
           </w:p>
         </w:tc>
         <w:tc>
@@ -942,6 +977,7 @@
                 <w:szCs w:val="18"/>
               </w:rPr>
             </w:pPr>
+            <w:proofErr w:type="spellStart"/>
             <w:r>
               <w:rPr>
                 <w:rFonts w:eastAsia="Times New Roman" w:cs="Times New Roman"/>
@@ -953,6 +989,7 @@
               </w:rPr>
               <w:t>denomEstimated</w:t>
             </w:r>
+            <w:proofErr w:type="spellEnd"/>
           </w:p>
         </w:tc>
         <w:tc>
@@ -982,6 +1019,7 @@
                 <w:szCs w:val="18"/>
               </w:rPr>
             </w:pPr>
+            <w:proofErr w:type="spellStart"/>
             <w:r>
               <w:rPr>
                 <w:rFonts w:eastAsia="Times New Roman" w:cs="Times New Roman"/>
@@ -993,6 +1031,7 @@
               </w:rPr>
               <w:t>prev</w:t>
             </w:r>
+            <w:proofErr w:type="spellEnd"/>
           </w:p>
         </w:tc>
       </w:tr>
@@ -3268,12 +3307,12 @@
       <w:r>
         <w:t>Numerator used 2 diagnosis codes of 720.</w:t>
       </w:r>
-      <w:del w:id="6" w:author="Benjamin Chan" w:date="2018-06-25T15:15:00Z">
+      <w:del w:id="8" w:author="Benjamin Chan" w:date="2018-06-25T15:15:00Z">
         <w:r>
           <w:delText xml:space="preserve">xx </w:delText>
         </w:r>
       </w:del>
-      <w:ins w:id="7" w:author="Benjamin Chan" w:date="2018-06-25T15:15:00Z">
+      <w:ins w:id="9" w:author="Benjamin Chan" w:date="2018-06-25T15:15:00Z">
         <w:r>
           <w:t xml:space="preserve">0 </w:t>
         </w:r>
@@ -3281,12 +3320,12 @@
       <w:r>
         <w:t xml:space="preserve">(determined to have </w:t>
       </w:r>
-      <w:del w:id="8" w:author="Benjamin Chan" w:date="2018-06-25T15:15:00Z">
+      <w:del w:id="10" w:author="Benjamin Chan" w:date="2018-06-25T15:15:00Z">
         <w:r>
           <w:delText xml:space="preserve">low </w:delText>
         </w:r>
       </w:del>
-      <w:ins w:id="9" w:author="Benjamin Chan" w:date="2018-06-25T15:15:00Z">
+      <w:ins w:id="11" w:author="Benjamin Chan" w:date="2018-06-25T15:15:00Z">
         <w:r>
           <w:t xml:space="preserve">high </w:t>
         </w:r>
@@ -3415,6 +3454,7 @@
                 <w:bCs w:val="0"/>
               </w:rPr>
             </w:pPr>
+            <w:proofErr w:type="spellStart"/>
             <w:r>
               <w:rPr>
                 <w:rFonts w:eastAsia="Times New Roman" w:cs="Arial"/>
@@ -3423,6 +3463,7 @@
               </w:rPr>
               <w:t>denom</w:t>
             </w:r>
+            <w:proofErr w:type="spellEnd"/>
           </w:p>
         </w:tc>
         <w:tc>
@@ -3621,12 +3662,14 @@
                 <w:rFonts w:eastAsia="Times New Roman" w:cs="Arial"/>
               </w:rPr>
             </w:pPr>
+            <w:proofErr w:type="spellStart"/>
             <w:r>
               <w:rPr>
                 <w:rFonts w:eastAsia="Times New Roman" w:cs="Arial"/>
               </w:rPr>
               <w:t>Marketscan</w:t>
             </w:r>
+            <w:proofErr w:type="spellEnd"/>
           </w:p>
         </w:tc>
         <w:tc>
@@ -4099,12 +4142,14 @@
                 <w:rFonts w:eastAsia="Times New Roman" w:cs="Arial"/>
               </w:rPr>
             </w:pPr>
+            <w:proofErr w:type="spellStart"/>
             <w:r>
               <w:rPr>
                 <w:rFonts w:eastAsia="Times New Roman" w:cs="Arial"/>
               </w:rPr>
               <w:t>denom</w:t>
             </w:r>
+            <w:proofErr w:type="spellEnd"/>
           </w:p>
         </w:tc>
         <w:tc>
@@ -4295,12 +4340,14 @@
                 <w:rFonts w:eastAsia="Times New Roman" w:cs="Arial"/>
               </w:rPr>
             </w:pPr>
+            <w:proofErr w:type="spellStart"/>
             <w:r>
               <w:rPr>
                 <w:rFonts w:eastAsia="Times New Roman" w:cs="Arial"/>
               </w:rPr>
               <w:t>Marketscan</w:t>
             </w:r>
+            <w:proofErr w:type="spellEnd"/>
           </w:p>
         </w:tc>
         <w:tc>
@@ -4773,12 +4820,14 @@
                 <w:rFonts w:eastAsia="Times New Roman" w:cs="Arial"/>
               </w:rPr>
             </w:pPr>
+            <w:proofErr w:type="spellStart"/>
             <w:r>
               <w:rPr>
                 <w:rFonts w:eastAsia="Times New Roman" w:cs="Arial"/>
               </w:rPr>
               <w:t>denom</w:t>
             </w:r>
+            <w:proofErr w:type="spellEnd"/>
           </w:p>
         </w:tc>
         <w:tc>
@@ -5275,12 +5324,14 @@
                 <w:rFonts w:eastAsia="Times New Roman" w:cs="Arial"/>
               </w:rPr>
             </w:pPr>
+            <w:proofErr w:type="spellStart"/>
             <w:r>
               <w:rPr>
                 <w:rFonts w:eastAsia="Times New Roman" w:cs="Arial"/>
               </w:rPr>
               <w:t>Marketscan</w:t>
             </w:r>
+            <w:proofErr w:type="spellEnd"/>
           </w:p>
         </w:tc>
         <w:tc>
@@ -5383,12 +5434,14 @@
                 <w:rFonts w:eastAsia="Times New Roman" w:cs="Arial"/>
               </w:rPr>
             </w:pPr>
+            <w:proofErr w:type="spellStart"/>
             <w:r>
               <w:rPr>
                 <w:rFonts w:eastAsia="Times New Roman" w:cs="Arial"/>
               </w:rPr>
               <w:t>Marketscan</w:t>
             </w:r>
+            <w:proofErr w:type="spellEnd"/>
           </w:p>
         </w:tc>
         <w:tc>
@@ -5492,12 +5545,14 @@
                 <w:rFonts w:eastAsia="Times New Roman" w:cs="Arial"/>
               </w:rPr>
             </w:pPr>
+            <w:proofErr w:type="spellStart"/>
             <w:r>
               <w:rPr>
                 <w:rFonts w:eastAsia="Times New Roman" w:cs="Arial"/>
               </w:rPr>
               <w:t>Marketscan</w:t>
             </w:r>
+            <w:proofErr w:type="spellEnd"/>
           </w:p>
         </w:tc>
         <w:tc>
@@ -5600,12 +5655,14 @@
                 <w:rFonts w:eastAsia="Times New Roman" w:cs="Arial"/>
               </w:rPr>
             </w:pPr>
+            <w:proofErr w:type="spellStart"/>
             <w:r>
               <w:rPr>
                 <w:rFonts w:eastAsia="Times New Roman" w:cs="Arial"/>
               </w:rPr>
               <w:t>Marketscan</w:t>
             </w:r>
+            <w:proofErr w:type="spellEnd"/>
           </w:p>
         </w:tc>
         <w:tc>
@@ -6196,6 +6253,7 @@
                 <w:color w:val="FFFFFF"/>
               </w:rPr>
             </w:pPr>
+            <w:proofErr w:type="spellStart"/>
             <w:r>
               <w:rPr>
                 <w:rFonts w:eastAsia="Times New Roman" w:cs="Times New Roman"/>
@@ -6205,6 +6263,7 @@
               </w:rPr>
               <w:t>outcomeCategory</w:t>
             </w:r>
+            <w:proofErr w:type="spellEnd"/>
           </w:p>
         </w:tc>
         <w:tc>
@@ -6333,6 +6392,7 @@
                 <w:color w:val="FFFFFF"/>
               </w:rPr>
             </w:pPr>
+            <w:proofErr w:type="spellStart"/>
             <w:r>
               <w:rPr>
                 <w:rFonts w:eastAsia="Times New Roman" w:cs="Times New Roman"/>
@@ -6340,7 +6400,17 @@
                 <w:bCs/>
                 <w:color w:val="FFFFFF"/>
               </w:rPr>
-              <w:t>Marketscan AS cohort</w:t>
+              <w:t>Marketscan</w:t>
+            </w:r>
+            <w:proofErr w:type="spellEnd"/>
+            <w:r>
+              <w:rPr>
+                <w:rFonts w:eastAsia="Times New Roman" w:cs="Times New Roman"/>
+                <w:b/>
+                <w:bCs/>
+                <w:color w:val="FFFFFF"/>
+              </w:rPr>
+              <w:t xml:space="preserve"> AS cohort</w:t>
             </w:r>
             <w:r>
               <w:rPr>
@@ -9146,7 +9216,23 @@
                 <w:rFonts w:eastAsia="Times New Roman" w:cs="Times New Roman"/>
                 <w:color w:val="000000"/>
               </w:rPr>
-              <w:t>Cauda Equina syndrome</w:t>
+              <w:t xml:space="preserve">Cauda </w:t>
+            </w:r>
+            <w:proofErr w:type="spellStart"/>
+            <w:r>
+              <w:rPr>
+                <w:rFonts w:eastAsia="Times New Roman" w:cs="Times New Roman"/>
+                <w:color w:val="000000"/>
+              </w:rPr>
+              <w:t>Equina</w:t>
+            </w:r>
+            <w:proofErr w:type="spellEnd"/>
+            <w:r>
+              <w:rPr>
+                <w:rFonts w:eastAsia="Times New Roman" w:cs="Times New Roman"/>
+                <w:color w:val="000000"/>
+              </w:rPr>
+              <w:t xml:space="preserve"> syndrome</w:t>
             </w:r>
           </w:p>
         </w:tc>
@@ -9766,13 +9852,31 @@
                 <w:color w:val="000000"/>
               </w:rPr>
             </w:pPr>
-            <w:r>
-              <w:rPr>
-                <w:rFonts w:eastAsia="Times New Roman" w:cs="Times New Roman"/>
-                <w:color w:val="000000"/>
-              </w:rPr>
-              <w:t>PsO/PsA</w:t>
-            </w:r>
+            <w:proofErr w:type="spellStart"/>
+            <w:r>
+              <w:rPr>
+                <w:rFonts w:eastAsia="Times New Roman" w:cs="Times New Roman"/>
+                <w:color w:val="000000"/>
+              </w:rPr>
+              <w:t>PsO</w:t>
+            </w:r>
+            <w:proofErr w:type="spellEnd"/>
+            <w:r>
+              <w:rPr>
+                <w:rFonts w:eastAsia="Times New Roman" w:cs="Times New Roman"/>
+                <w:color w:val="000000"/>
+              </w:rPr>
+              <w:t>/</w:t>
+            </w:r>
+            <w:proofErr w:type="spellStart"/>
+            <w:r>
+              <w:rPr>
+                <w:rFonts w:eastAsia="Times New Roman" w:cs="Times New Roman"/>
+                <w:color w:val="000000"/>
+              </w:rPr>
+              <w:t>PsA</w:t>
+            </w:r>
+            <w:proofErr w:type="spellEnd"/>
           </w:p>
         </w:tc>
         <w:tc>
@@ -9930,13 +10034,31 @@
                 <w:color w:val="000000"/>
               </w:rPr>
             </w:pPr>
-            <w:r>
-              <w:rPr>
-                <w:rFonts w:eastAsia="Times New Roman" w:cs="Times New Roman"/>
-                <w:color w:val="000000"/>
-              </w:rPr>
-              <w:t>PsO/PsA</w:t>
-            </w:r>
+            <w:proofErr w:type="spellStart"/>
+            <w:r>
+              <w:rPr>
+                <w:rFonts w:eastAsia="Times New Roman" w:cs="Times New Roman"/>
+                <w:color w:val="000000"/>
+              </w:rPr>
+              <w:t>PsO</w:t>
+            </w:r>
+            <w:proofErr w:type="spellEnd"/>
+            <w:r>
+              <w:rPr>
+                <w:rFonts w:eastAsia="Times New Roman" w:cs="Times New Roman"/>
+                <w:color w:val="000000"/>
+              </w:rPr>
+              <w:t>/</w:t>
+            </w:r>
+            <w:proofErr w:type="spellStart"/>
+            <w:r>
+              <w:rPr>
+                <w:rFonts w:eastAsia="Times New Roman" w:cs="Times New Roman"/>
+                <w:color w:val="000000"/>
+              </w:rPr>
+              <w:t>PsA</w:t>
+            </w:r>
+            <w:proofErr w:type="spellEnd"/>
           </w:p>
         </w:tc>
         <w:tc>
@@ -10367,6 +10489,7 @@
                 <w:szCs w:val="18"/>
               </w:rPr>
             </w:pPr>
+            <w:proofErr w:type="spellStart"/>
             <w:r>
               <w:rPr>
                 <w:rFonts w:eastAsia="Times New Roman" w:cs="Times New Roman"/>
@@ -10378,6 +10501,7 @@
               </w:rPr>
               <w:t>outcomeCategory</w:t>
             </w:r>
+            <w:proofErr w:type="spellEnd"/>
           </w:p>
         </w:tc>
         <w:tc>
@@ -10576,6 +10700,7 @@
                 <w:szCs w:val="18"/>
               </w:rPr>
             </w:pPr>
+            <w:proofErr w:type="spellStart"/>
             <w:r>
               <w:rPr>
                 <w:rFonts w:eastAsia="Times New Roman" w:cs="Times New Roman"/>
@@ -10587,6 +10712,7 @@
               </w:rPr>
               <w:t>Marketscan</w:t>
             </w:r>
+            <w:proofErr w:type="spellEnd"/>
           </w:p>
           <w:p>
             <w:pPr>
@@ -10641,6 +10767,7 @@
                 <w:szCs w:val="18"/>
               </w:rPr>
             </w:pPr>
+            <w:proofErr w:type="spellStart"/>
             <w:r>
               <w:rPr>
                 <w:rFonts w:eastAsia="Times New Roman" w:cs="Times New Roman"/>
@@ -10652,6 +10779,7 @@
               </w:rPr>
               <w:t>Marketscan</w:t>
             </w:r>
+            <w:proofErr w:type="spellEnd"/>
           </w:p>
           <w:p>
             <w:pPr>
@@ -15494,7 +15622,27 @@
                 <w:sz w:val="18"/>
                 <w:szCs w:val="18"/>
               </w:rPr>
-              <w:t>Cauda Equina syndrome</w:t>
+              <w:t xml:space="preserve">Cauda </w:t>
+            </w:r>
+            <w:proofErr w:type="spellStart"/>
+            <w:r>
+              <w:rPr>
+                <w:rFonts w:eastAsia="Times New Roman" w:cs="Times New Roman"/>
+                <w:color w:val="000000"/>
+                <w:sz w:val="18"/>
+                <w:szCs w:val="18"/>
+              </w:rPr>
+              <w:t>Equina</w:t>
+            </w:r>
+            <w:proofErr w:type="spellEnd"/>
+            <w:r>
+              <w:rPr>
+                <w:rFonts w:eastAsia="Times New Roman" w:cs="Times New Roman"/>
+                <w:color w:val="000000"/>
+                <w:sz w:val="18"/>
+                <w:szCs w:val="18"/>
+              </w:rPr>
+              <w:t xml:space="preserve"> syndrome</w:t>
             </w:r>
           </w:p>
         </w:tc>
@@ -17414,15 +17562,37 @@
                 <w:szCs w:val="18"/>
               </w:rPr>
             </w:pPr>
-            <w:r>
-              <w:rPr>
-                <w:rFonts w:eastAsia="Times New Roman" w:cs="Times New Roman"/>
-                <w:color w:val="000000"/>
-                <w:sz w:val="18"/>
-                <w:szCs w:val="18"/>
-              </w:rPr>
-              <w:t>PsO/PsA</w:t>
-            </w:r>
+            <w:proofErr w:type="spellStart"/>
+            <w:r>
+              <w:rPr>
+                <w:rFonts w:eastAsia="Times New Roman" w:cs="Times New Roman"/>
+                <w:color w:val="000000"/>
+                <w:sz w:val="18"/>
+                <w:szCs w:val="18"/>
+              </w:rPr>
+              <w:t>PsO</w:t>
+            </w:r>
+            <w:proofErr w:type="spellEnd"/>
+            <w:r>
+              <w:rPr>
+                <w:rFonts w:eastAsia="Times New Roman" w:cs="Times New Roman"/>
+                <w:color w:val="000000"/>
+                <w:sz w:val="18"/>
+                <w:szCs w:val="18"/>
+              </w:rPr>
+              <w:t>/</w:t>
+            </w:r>
+            <w:proofErr w:type="spellStart"/>
+            <w:r>
+              <w:rPr>
+                <w:rFonts w:eastAsia="Times New Roman" w:cs="Times New Roman"/>
+                <w:color w:val="000000"/>
+                <w:sz w:val="18"/>
+                <w:szCs w:val="18"/>
+              </w:rPr>
+              <w:t>PsA</w:t>
+            </w:r>
+            <w:proofErr w:type="spellEnd"/>
           </w:p>
         </w:tc>
         <w:tc>
@@ -17741,15 +17911,37 @@
                 <w:szCs w:val="18"/>
               </w:rPr>
             </w:pPr>
-            <w:r>
-              <w:rPr>
-                <w:rFonts w:eastAsia="Times New Roman" w:cs="Times New Roman"/>
-                <w:color w:val="000000"/>
-                <w:sz w:val="18"/>
-                <w:szCs w:val="18"/>
-              </w:rPr>
-              <w:t>PsO/PsA</w:t>
-            </w:r>
+            <w:proofErr w:type="spellStart"/>
+            <w:r>
+              <w:rPr>
+                <w:rFonts w:eastAsia="Times New Roman" w:cs="Times New Roman"/>
+                <w:color w:val="000000"/>
+                <w:sz w:val="18"/>
+                <w:szCs w:val="18"/>
+              </w:rPr>
+              <w:t>PsO</w:t>
+            </w:r>
+            <w:proofErr w:type="spellEnd"/>
+            <w:r>
+              <w:rPr>
+                <w:rFonts w:eastAsia="Times New Roman" w:cs="Times New Roman"/>
+                <w:color w:val="000000"/>
+                <w:sz w:val="18"/>
+                <w:szCs w:val="18"/>
+              </w:rPr>
+              <w:t>/</w:t>
+            </w:r>
+            <w:proofErr w:type="spellStart"/>
+            <w:r>
+              <w:rPr>
+                <w:rFonts w:eastAsia="Times New Roman" w:cs="Times New Roman"/>
+                <w:color w:val="000000"/>
+                <w:sz w:val="18"/>
+                <w:szCs w:val="18"/>
+              </w:rPr>
+              <w:t>PsA</w:t>
+            </w:r>
+            <w:proofErr w:type="spellEnd"/>
           </w:p>
         </w:tc>
         <w:tc>
@@ -18397,7 +18589,7 @@
       <w:r>
         <w:t>TNF vs DMARD</w:t>
       </w:r>
-      <w:ins w:id="10" w:author="Benjamin Chan" w:date="2018-06-20T08:10:00Z">
+      <w:ins w:id="12" w:author="Benjamin Chan" w:date="2018-06-20T08:10:00Z">
         <w:r>
           <w:t>,</w:t>
         </w:r>
@@ -18405,7 +18597,7 @@
       <w:r>
         <w:t xml:space="preserve"> NSAID</w:t>
       </w:r>
-      <w:ins w:id="11" w:author="Benjamin Chan" w:date="2018-06-20T08:11:00Z">
+      <w:ins w:id="13" w:author="Benjamin Chan" w:date="2018-06-20T08:11:00Z">
         <w:r>
           <w:t>,</w:t>
         </w:r>
@@ -18562,6 +18754,7 @@
                 <w:color w:val="FFFFFF"/>
               </w:rPr>
             </w:pPr>
+            <w:proofErr w:type="spellStart"/>
             <w:r>
               <w:rPr>
                 <w:rFonts w:eastAsia="Times New Roman" w:cs="Times New Roman"/>
@@ -18571,6 +18764,7 @@
               </w:rPr>
               <w:t>nTNF</w:t>
             </w:r>
+            <w:proofErr w:type="spellEnd"/>
           </w:p>
         </w:tc>
         <w:tc>
@@ -18598,6 +18792,7 @@
                 <w:color w:val="FFFFFF"/>
               </w:rPr>
             </w:pPr>
+            <w:proofErr w:type="spellStart"/>
             <w:r>
               <w:rPr>
                 <w:rFonts w:eastAsia="Times New Roman" w:cs="Times New Roman"/>
@@ -18607,6 +18802,7 @@
               </w:rPr>
               <w:t>nComparator</w:t>
             </w:r>
+            <w:proofErr w:type="spellEnd"/>
           </w:p>
         </w:tc>
         <w:tc>
@@ -18634,6 +18830,7 @@
                 <w:color w:val="FFFFFF"/>
               </w:rPr>
             </w:pPr>
+            <w:proofErr w:type="spellStart"/>
             <w:r>
               <w:rPr>
                 <w:rFonts w:eastAsia="Times New Roman" w:cs="Times New Roman"/>
@@ -18643,6 +18840,7 @@
               </w:rPr>
               <w:t>HazardRatio</w:t>
             </w:r>
+            <w:proofErr w:type="spellEnd"/>
           </w:p>
         </w:tc>
         <w:tc>
@@ -18670,6 +18868,7 @@
                 <w:color w:val="FFFFFF"/>
               </w:rPr>
             </w:pPr>
+            <w:proofErr w:type="spellStart"/>
             <w:r>
               <w:rPr>
                 <w:rFonts w:eastAsia="Times New Roman" w:cs="Times New Roman"/>
@@ -18679,6 +18878,7 @@
               </w:rPr>
               <w:t>RobustWaldLower</w:t>
             </w:r>
+            <w:proofErr w:type="spellEnd"/>
           </w:p>
         </w:tc>
         <w:tc>
@@ -18706,6 +18906,7 @@
                 <w:color w:val="FFFFFF"/>
               </w:rPr>
             </w:pPr>
+            <w:proofErr w:type="spellStart"/>
             <w:r>
               <w:rPr>
                 <w:rFonts w:eastAsia="Times New Roman" w:cs="Times New Roman"/>
@@ -18715,6 +18916,7 @@
               </w:rPr>
               <w:t>RobustWaldUpper</w:t>
             </w:r>
+            <w:proofErr w:type="spellEnd"/>
           </w:p>
         </w:tc>
       </w:tr>
@@ -20372,6 +20574,7 @@
                 <w:color w:val="000000"/>
               </w:rPr>
             </w:pPr>
+            <w:proofErr w:type="spellStart"/>
             <w:r>
               <w:rPr>
                 <w:rFonts w:eastAsia="Times New Roman" w:cs="Times New Roman"/>
@@ -20379,6 +20582,7 @@
               </w:rPr>
               <w:t>Marketscan</w:t>
             </w:r>
+            <w:proofErr w:type="spellEnd"/>
           </w:p>
         </w:tc>
         <w:tc>
@@ -20600,6 +20804,7 @@
                 <w:color w:val="000000"/>
               </w:rPr>
             </w:pPr>
+            <w:proofErr w:type="spellStart"/>
             <w:r>
               <w:rPr>
                 <w:rFonts w:eastAsia="Times New Roman" w:cs="Times New Roman"/>
@@ -20607,6 +20812,7 @@
               </w:rPr>
               <w:t>Marketscan</w:t>
             </w:r>
+            <w:proofErr w:type="spellEnd"/>
           </w:p>
         </w:tc>
         <w:tc>
@@ -20828,6 +21034,7 @@
                 <w:color w:val="000000"/>
               </w:rPr>
             </w:pPr>
+            <w:proofErr w:type="spellStart"/>
             <w:r>
               <w:rPr>
                 <w:rFonts w:eastAsia="Times New Roman" w:cs="Times New Roman"/>
@@ -20835,6 +21042,7 @@
               </w:rPr>
               <w:t>Marketscan</w:t>
             </w:r>
+            <w:proofErr w:type="spellEnd"/>
           </w:p>
         </w:tc>
         <w:tc>
@@ -21056,6 +21264,7 @@
                 <w:color w:val="000000"/>
               </w:rPr>
             </w:pPr>
+            <w:proofErr w:type="spellStart"/>
             <w:r>
               <w:rPr>
                 <w:rFonts w:eastAsia="Times New Roman" w:cs="Times New Roman"/>
@@ -21063,6 +21272,7 @@
               </w:rPr>
               <w:t>Marketscan</w:t>
             </w:r>
+            <w:proofErr w:type="spellEnd"/>
           </w:p>
         </w:tc>
         <w:tc>

</xml_diff>